<commit_message>
updated the physical and logical data model
</commit_message>
<xml_diff>
--- a/Calimpong-Donaire-GitganoBRD.docx
+++ b/Calimpong-Donaire-GitganoBRD.docx
@@ -717,6 +717,19 @@
     </w:p>
     <w:p>
       <w:pPr>
+        <w:numPr>
+          <w:ilvl w:val="1"/>
+          <w:numId w:val="1"/>
+        </w:numPr>
+        <w:spacing w:after="511"/>
+        <w:ind w:right="9" w:hanging="1000"/>
+      </w:pPr>
+      <w:r>
+        <w:t>Physical Data Model……………………………………………………………12</w:t>
+      </w:r>
+    </w:p>
+    <w:p>
+      <w:pPr>
         <w:spacing w:after="271" w:line="259" w:lineRule="auto"/>
         <w:ind w:left="0" w:firstLine="0"/>
         <w:jc w:val="center"/>
@@ -731,12 +744,57 @@
         <w:spacing w:after="271" w:line="259" w:lineRule="auto"/>
         <w:ind w:left="0" w:firstLine="0"/>
         <w:jc w:val="center"/>
-      </w:pPr>
-      <w:r>
         <w:rPr>
           <w:b/>
           <w:sz w:val="26"/>
         </w:rPr>
+      </w:pPr>
+    </w:p>
+    <w:p>
+      <w:pPr>
+        <w:spacing w:after="271" w:line="259" w:lineRule="auto"/>
+        <w:ind w:left="0" w:firstLine="0"/>
+        <w:jc w:val="center"/>
+        <w:rPr>
+          <w:b/>
+          <w:sz w:val="26"/>
+        </w:rPr>
+      </w:pPr>
+    </w:p>
+    <w:p>
+      <w:pPr>
+        <w:spacing w:after="271" w:line="259" w:lineRule="auto"/>
+        <w:ind w:left="0" w:firstLine="0"/>
+        <w:jc w:val="center"/>
+        <w:rPr>
+          <w:b/>
+          <w:sz w:val="26"/>
+        </w:rPr>
+      </w:pPr>
+    </w:p>
+    <w:p>
+      <w:pPr>
+        <w:spacing w:after="271" w:line="259" w:lineRule="auto"/>
+        <w:ind w:left="0" w:firstLine="0"/>
+        <w:jc w:val="center"/>
+        <w:rPr>
+          <w:b/>
+          <w:sz w:val="26"/>
+        </w:rPr>
+      </w:pPr>
+    </w:p>
+    <w:p>
+      <w:pPr>
+        <w:spacing w:after="271" w:line="259" w:lineRule="auto"/>
+        <w:ind w:left="0" w:firstLine="0"/>
+        <w:jc w:val="center"/>
+      </w:pPr>
+      <w:r>
+        <w:rPr>
+          <w:b/>
+          <w:sz w:val="26"/>
+        </w:rPr>
+        <w:lastRenderedPageBreak/>
         <w:t>List of Tables</w:t>
       </w:r>
     </w:p>
@@ -783,6 +841,26 @@
       <w:r>
         <w:t>Table 5 Function Overview</w:t>
       </w:r>
+    </w:p>
+    <w:p>
+      <w:pPr>
+        <w:ind w:left="0" w:right="9" w:firstLine="0"/>
+      </w:pPr>
+    </w:p>
+    <w:p>
+      <w:pPr>
+        <w:ind w:left="0" w:right="9" w:firstLine="0"/>
+      </w:pPr>
+    </w:p>
+    <w:p>
+      <w:pPr>
+        <w:ind w:left="0" w:right="9" w:firstLine="0"/>
+      </w:pPr>
+    </w:p>
+    <w:p>
+      <w:pPr>
+        <w:ind w:left="0" w:right="9" w:firstLine="0"/>
+      </w:pPr>
     </w:p>
     <w:p>
       <w:pPr>
@@ -1327,6 +1405,7 @@
         <w:ind w:left="-15" w:firstLine="0"/>
       </w:pPr>
       <w:r>
+        <w:lastRenderedPageBreak/>
         <w:t>3.</w:t>
       </w:r>
       <w:r>
@@ -1629,8 +1708,17 @@
         <w:spacing w:after="652"/>
         <w:ind w:left="-15" w:firstLine="0"/>
       </w:pPr>
-      <w:r>
-        <w:lastRenderedPageBreak/>
+    </w:p>
+    <w:p>
+      <w:pPr>
+        <w:pStyle w:val="Heading1"/>
+        <w:tabs>
+          <w:tab w:val="center" w:pos="4131"/>
+        </w:tabs>
+        <w:spacing w:after="652"/>
+        <w:ind w:left="-15" w:firstLine="0"/>
+      </w:pPr>
+      <w:r>
         <w:t>4.</w:t>
       </w:r>
       <w:r>
@@ -1686,7 +1774,11 @@
         <w:jc w:val="both"/>
       </w:pPr>
       <w:r>
-        <w:t>This document focuses on defining the business needs for the Liam's Flavored Chicken Wing Activity Log System. It details the core functionalities required by stakeholders, including user management, authentication, activity logging, feedback and comments, leave management, and branch management. The scope is limited to these business requirements, which will guide the next phases of the project. Any aspects outside this scope</w:t>
+        <w:t xml:space="preserve">This document focuses on defining the business needs for the Liam's Flavored Chicken Wing Activity Log System. It details the core functionalities required by stakeholders, including user management, authentication, activity logging, feedback and comments, leave management, and branch management. The scope is limited to these </w:t>
+      </w:r>
+      <w:r>
+        <w:lastRenderedPageBreak/>
+        <w:t>business requirements, which will guide the next phases of the project. Any aspects outside this scope</w:t>
       </w:r>
       <w:r>
         <w:t xml:space="preserve"> </w:t>
@@ -1817,7 +1909,6 @@
         <w:rPr>
           <w:b/>
         </w:rPr>
-        <w:lastRenderedPageBreak/>
         <w:t xml:space="preserve">End-Users </w:t>
       </w:r>
       <w:r>
@@ -2019,48 +2110,6 @@
     </w:p>
     <w:p>
       <w:pPr>
-        <w:spacing w:after="255"/>
-        <w:ind w:left="0" w:right="9" w:firstLine="0"/>
-        <w:jc w:val="both"/>
-      </w:pPr>
-    </w:p>
-    <w:p>
-      <w:pPr>
-        <w:ind w:left="0" w:right="9" w:firstLine="0"/>
-      </w:pPr>
-    </w:p>
-    <w:p>
-      <w:pPr>
-        <w:ind w:right="9"/>
-      </w:pPr>
-    </w:p>
-    <w:p>
-      <w:pPr>
-        <w:ind w:right="9"/>
-      </w:pPr>
-    </w:p>
-    <w:p>
-      <w:pPr>
-        <w:ind w:right="9"/>
-      </w:pPr>
-    </w:p>
-    <w:p>
-      <w:pPr>
-        <w:ind w:right="9"/>
-      </w:pPr>
-    </w:p>
-    <w:p>
-      <w:pPr>
-        <w:ind w:right="9"/>
-      </w:pPr>
-    </w:p>
-    <w:p>
-      <w:pPr>
-        <w:ind w:right="9"/>
-      </w:pPr>
-    </w:p>
-    <w:p>
-      <w:pPr>
         <w:ind w:right="9"/>
       </w:pPr>
     </w:p>
@@ -2295,7 +2344,6 @@
         <w:ind w:left="-5"/>
       </w:pPr>
       <w:r>
-        <w:lastRenderedPageBreak/>
         <w:t>5.2. Functions Requirements</w:t>
       </w:r>
     </w:p>
@@ -2466,34 +2514,22 @@
       </w:pPr>
       <w:r>
         <w:rPr>
-          <w:sz w:val="32"/>
+          <w:noProof/>
         </w:rPr>
         <w:lastRenderedPageBreak/>
-        <w:t xml:space="preserve">5.3. Logical Data Model </w:t>
-      </w:r>
-    </w:p>
-    <w:p>
-      <w:pPr>
-        <w:spacing w:after="0" w:line="259" w:lineRule="auto"/>
-        <w:ind w:left="0" w:right="-435" w:firstLine="0"/>
-      </w:pPr>
-      <w:r>
-        <w:rPr>
-          <w:noProof/>
-        </w:rPr>
         <w:drawing>
-          <wp:anchor distT="0" distB="0" distL="114300" distR="114300" simplePos="0" relativeHeight="251660288" behindDoc="0" locked="0" layoutInCell="1" allowOverlap="1" wp14:anchorId="30EC1B4E" wp14:editId="6CE04AC9">
+          <wp:anchor distT="0" distB="0" distL="114300" distR="114300" simplePos="0" relativeHeight="251660288" behindDoc="0" locked="0" layoutInCell="1" allowOverlap="1" wp14:anchorId="1882D376" wp14:editId="31481354">
             <wp:simplePos x="0" y="0"/>
             <wp:positionH relativeFrom="margin">
               <wp:align>right</wp:align>
             </wp:positionH>
             <wp:positionV relativeFrom="paragraph">
-              <wp:posOffset>282575</wp:posOffset>
+              <wp:posOffset>659130</wp:posOffset>
             </wp:positionV>
-            <wp:extent cx="5943600" cy="3343275"/>
-            <wp:effectExtent l="0" t="0" r="0" b="9525"/>
+            <wp:extent cx="5943600" cy="3522980"/>
+            <wp:effectExtent l="0" t="0" r="0" b="1270"/>
             <wp:wrapSquare wrapText="bothSides"/>
-            <wp:docPr id="746294446" name="Picture 3" descr="No description available."/>
+            <wp:docPr id="972743181" name="Picture 3"/>
             <wp:cNvGraphicFramePr>
               <a:graphicFrameLocks xmlns:a="http://schemas.openxmlformats.org/drawingml/2006/main" noChangeAspect="1"/>
             </wp:cNvGraphicFramePr>
@@ -2501,36 +2537,29 @@
               <a:graphicData uri="http://schemas.openxmlformats.org/drawingml/2006/picture">
                 <pic:pic xmlns:pic="http://schemas.openxmlformats.org/drawingml/2006/picture">
                   <pic:nvPicPr>
-                    <pic:cNvPr id="0" name="Picture 1" descr="No description available."/>
-                    <pic:cNvPicPr>
-                      <a:picLocks noChangeAspect="1" noChangeArrowheads="1"/>
-                    </pic:cNvPicPr>
+                    <pic:cNvPr id="972743181" name="Picture 972743181"/>
+                    <pic:cNvPicPr/>
                   </pic:nvPicPr>
                   <pic:blipFill>
-                    <a:blip r:embed="rId8" cstate="print">
+                    <a:blip r:embed="rId8">
                       <a:extLst>
                         <a:ext uri="{28A0092B-C50C-407E-A947-70E740481C1C}">
                           <a14:useLocalDpi xmlns:a14="http://schemas.microsoft.com/office/drawing/2010/main" val="0"/>
                         </a:ext>
                       </a:extLst>
                     </a:blip>
-                    <a:srcRect/>
                     <a:stretch>
                       <a:fillRect/>
                     </a:stretch>
                   </pic:blipFill>
-                  <pic:spPr bwMode="auto">
+                  <pic:spPr>
                     <a:xfrm>
                       <a:off x="0" y="0"/>
-                      <a:ext cx="5943600" cy="3343275"/>
+                      <a:ext cx="5943600" cy="3522980"/>
                     </a:xfrm>
                     <a:prstGeom prst="rect">
                       <a:avLst/>
                     </a:prstGeom>
-                    <a:noFill/>
-                    <a:ln>
-                      <a:noFill/>
-                    </a:ln>
                   </pic:spPr>
                 </pic:pic>
               </a:graphicData>
@@ -2544,8 +2573,125 @@
           </wp:anchor>
         </w:drawing>
       </w:r>
+      <w:r>
+        <w:rPr>
+          <w:sz w:val="32"/>
+        </w:rPr>
+        <w:t xml:space="preserve">5.3. Logical Data Model </w:t>
+      </w:r>
+    </w:p>
+    <w:p>
+      <w:pPr>
+        <w:spacing w:after="0" w:line="259" w:lineRule="auto"/>
+        <w:ind w:left="0" w:right="-435" w:firstLine="0"/>
+      </w:pPr>
     </w:p>
     <w:p/>
+    <w:p/>
+    <w:p/>
+    <w:p/>
+    <w:p/>
+    <w:p/>
+    <w:p/>
+    <w:p/>
+    <w:p/>
+    <w:p/>
+    <w:p/>
+    <w:p/>
+    <w:p/>
+    <w:p/>
+    <w:p/>
+    <w:p/>
+    <w:p/>
+    <w:p>
+      <w:pPr>
+        <w:pStyle w:val="Heading2"/>
+        <w:spacing w:after="0"/>
+        <w:ind w:left="-5"/>
+      </w:pPr>
+      <w:r>
+        <w:rPr>
+          <w:sz w:val="32"/>
+        </w:rPr>
+        <w:lastRenderedPageBreak/>
+        <w:t>5.</w:t>
+      </w:r>
+      <w:r>
+        <w:rPr>
+          <w:sz w:val="32"/>
+        </w:rPr>
+        <w:t>4</w:t>
+      </w:r>
+      <w:r>
+        <w:rPr>
+          <w:sz w:val="32"/>
+        </w:rPr>
+        <w:t xml:space="preserve">. Logical Data Model </w:t>
+      </w:r>
+    </w:p>
+    <w:p/>
+    <w:p>
+      <w:r>
+        <w:rPr>
+          <w:noProof/>
+        </w:rPr>
+        <w:drawing>
+          <wp:anchor distT="0" distB="0" distL="114300" distR="114300" simplePos="0" relativeHeight="251661312" behindDoc="0" locked="0" layoutInCell="1" allowOverlap="1" wp14:anchorId="1BE5AEC0" wp14:editId="4EFA5B6F">
+            <wp:simplePos x="0" y="0"/>
+            <wp:positionH relativeFrom="margin">
+              <wp:align>right</wp:align>
+            </wp:positionH>
+            <wp:positionV relativeFrom="paragraph">
+              <wp:posOffset>208098</wp:posOffset>
+            </wp:positionV>
+            <wp:extent cx="5943600" cy="4761230"/>
+            <wp:effectExtent l="0" t="0" r="0" b="1270"/>
+            <wp:wrapSquare wrapText="bothSides"/>
+            <wp:docPr id="1831316588" name="Picture 4"/>
+            <wp:cNvGraphicFramePr>
+              <a:graphicFrameLocks xmlns:a="http://schemas.openxmlformats.org/drawingml/2006/main" noChangeAspect="1"/>
+            </wp:cNvGraphicFramePr>
+            <a:graphic xmlns:a="http://schemas.openxmlformats.org/drawingml/2006/main">
+              <a:graphicData uri="http://schemas.openxmlformats.org/drawingml/2006/picture">
+                <pic:pic xmlns:pic="http://schemas.openxmlformats.org/drawingml/2006/picture">
+                  <pic:nvPicPr>
+                    <pic:cNvPr id="1831316588" name="Picture 1831316588"/>
+                    <pic:cNvPicPr/>
+                  </pic:nvPicPr>
+                  <pic:blipFill>
+                    <a:blip r:embed="rId9">
+                      <a:extLst>
+                        <a:ext uri="{28A0092B-C50C-407E-A947-70E740481C1C}">
+                          <a14:useLocalDpi xmlns:a14="http://schemas.microsoft.com/office/drawing/2010/main" val="0"/>
+                        </a:ext>
+                      </a:extLst>
+                    </a:blip>
+                    <a:stretch>
+                      <a:fillRect/>
+                    </a:stretch>
+                  </pic:blipFill>
+                  <pic:spPr>
+                    <a:xfrm>
+                      <a:off x="0" y="0"/>
+                      <a:ext cx="5943600" cy="4761230"/>
+                    </a:xfrm>
+                    <a:prstGeom prst="rect">
+                      <a:avLst/>
+                    </a:prstGeom>
+                  </pic:spPr>
+                </pic:pic>
+              </a:graphicData>
+            </a:graphic>
+            <wp14:sizeRelH relativeFrom="page">
+              <wp14:pctWidth>0</wp14:pctWidth>
+            </wp14:sizeRelH>
+            <wp14:sizeRelV relativeFrom="page">
+              <wp14:pctHeight>0</wp14:pctHeight>
+            </wp14:sizeRelV>
+          </wp:anchor>
+        </w:drawing>
+      </w:r>
+    </w:p>
     <w:sectPr>
       <w:pgSz w:w="12240" w:h="15840"/>
       <w:pgMar w:top="1490" w:right="1440" w:bottom="1757" w:left="1440" w:header="720" w:footer="720" w:gutter="0"/>
@@ -4138,6 +4284,7 @@
   <w:style w:type="character" w:default="1" w:styleId="DefaultParagraphFont">
     <w:name w:val="Default Paragraph Font"/>
     <w:uiPriority w:val="1"/>
+    <w:semiHidden/>
     <w:unhideWhenUsed/>
   </w:style>
   <w:style w:type="table" w:default="1" w:styleId="TableNormal">

</xml_diff>

<commit_message>
updated the design of branch and leave, match all the buttons, and updated the FRD
</commit_message>
<xml_diff>
--- a/Calimpong-Donaire-GitganoBRD.docx
+++ b/Calimpong-Donaire-GitganoBRD.docx
@@ -515,7 +515,13 @@
         <w:rPr>
           <w:b/>
         </w:rPr>
-        <w:t>DOCUMENT REVISION LOG..................................................................................5</w:t>
+        <w:t>DOCUMENT REVISION LOG..................................................................................</w:t>
+      </w:r>
+      <w:r>
+        <w:rPr>
+          <w:b/>
+        </w:rPr>
+        <w:t>3</w:t>
       </w:r>
     </w:p>
     <w:p>
@@ -531,7 +537,13 @@
         <w:rPr>
           <w:b/>
         </w:rPr>
-        <w:t>DOCUMENT REVIEWERS......................................................................................5</w:t>
+        <w:t>DOCUMENT REVIEWERS......................................................................................</w:t>
+      </w:r>
+      <w:r>
+        <w:rPr>
+          <w:b/>
+        </w:rPr>
+        <w:t>4</w:t>
       </w:r>
     </w:p>
     <w:p>
@@ -547,7 +559,13 @@
         <w:rPr>
           <w:b/>
         </w:rPr>
-        <w:t>APPROVER &amp; SIGNOFF.........................................................................................5</w:t>
+        <w:t>APPROVER &amp; SIGNOFF.........................................................................................</w:t>
+      </w:r>
+      <w:r>
+        <w:rPr>
+          <w:b/>
+        </w:rPr>
+        <w:t>4</w:t>
       </w:r>
     </w:p>
     <w:p>
@@ -577,7 +595,7 @@
         <w:rPr>
           <w:b/>
         </w:rPr>
-        <w:t>6</w:t>
+        <w:t>4</w:t>
       </w:r>
     </w:p>
     <w:p>
@@ -590,7 +608,10 @@
         <w:ind w:right="9" w:hanging="1000"/>
       </w:pPr>
       <w:r>
-        <w:t>DOCUMENT PURPOSE..............................................................................6</w:t>
+        <w:t>DOCUMENT PURPOSE..............................................................................</w:t>
+      </w:r>
+      <w:r>
+        <w:t>5</w:t>
       </w:r>
     </w:p>
     <w:p>
@@ -603,7 +624,10 @@
         <w:ind w:right="9" w:hanging="1000"/>
       </w:pPr>
       <w:r>
-        <w:t>DOCUMENT SCOPE...................................................................................6</w:t>
+        <w:t>DOCUMENT SCOPE...................................................................................</w:t>
+      </w:r>
+      <w:r>
+        <w:t>5</w:t>
       </w:r>
     </w:p>
     <w:p>
@@ -619,7 +643,13 @@
         <w:rPr>
           <w:sz w:val="22"/>
         </w:rPr>
-        <w:t>DOCUMENT AUDIENCE........................................................................................7</w:t>
+        <w:t>DOCUMENT AUDIENCE........................................................................................</w:t>
+      </w:r>
+      <w:r>
+        <w:rPr>
+          <w:sz w:val="22"/>
+        </w:rPr>
+        <w:t>5</w:t>
       </w:r>
     </w:p>
     <w:p>
@@ -632,7 +662,10 @@
         <w:ind w:right="9" w:hanging="1000"/>
       </w:pPr>
       <w:r>
-        <w:t>BUSINESS ANALYSIS APPROACH............................................................8</w:t>
+        <w:t>BUSINESS ANALYSIS APPROACH......................................................</w:t>
+      </w:r>
+      <w:r>
+        <w:t>5 &amp; 6</w:t>
       </w:r>
     </w:p>
     <w:p>
@@ -673,7 +706,14 @@
           <w:b/>
           <w:szCs w:val="24"/>
         </w:rPr>
-        <w:t>.....................9</w:t>
+        <w:t>.....................</w:t>
+      </w:r>
+      <w:r>
+        <w:rPr>
+          <w:b/>
+          <w:szCs w:val="24"/>
+        </w:rPr>
+        <w:t>6</w:t>
       </w:r>
     </w:p>
     <w:p>
@@ -686,7 +726,10 @@
         <w:ind w:right="9" w:hanging="1000"/>
       </w:pPr>
       <w:r>
-        <w:t>Platform Overview and System Components...............................................9</w:t>
+        <w:t>Platform Overview and System Components...............................................</w:t>
+      </w:r>
+      <w:r>
+        <w:t>6</w:t>
       </w:r>
     </w:p>
     <w:p>
@@ -699,7 +742,16 @@
         <w:ind w:right="9" w:hanging="1000"/>
       </w:pPr>
       <w:r>
-        <w:t>Functions Requirements.............................................................................10</w:t>
+        <w:t>Functions Requirements...........................................................................</w:t>
+      </w:r>
+      <w:r>
+        <w:t>..</w:t>
+      </w:r>
+      <w:r>
+        <w:t>..</w:t>
+      </w:r>
+      <w:r>
+        <w:t>7</w:t>
       </w:r>
     </w:p>
     <w:p>
@@ -712,7 +764,22 @@
         <w:ind w:right="9" w:hanging="1000"/>
       </w:pPr>
       <w:r>
-        <w:t>Logical Data Model.....................................................................................11</w:t>
+        <w:t>Logical Data Model..................................................................................</w:t>
+      </w:r>
+      <w:r>
+        <w:t>.</w:t>
+      </w:r>
+      <w:r>
+        <w:t>.</w:t>
+      </w:r>
+      <w:r>
+        <w:t>.</w:t>
+      </w:r>
+      <w:r>
+        <w:t>..</w:t>
+      </w:r>
+      <w:r>
+        <w:t>8</w:t>
       </w:r>
     </w:p>
     <w:p>
@@ -725,7 +792,21 @@
         <w:ind w:right="9" w:hanging="1000"/>
       </w:pPr>
       <w:r>
-        <w:t>Physical Data Model……………………………………………………………12</w:t>
+        <w:t>Physical Data Model………………………………………………………</w:t>
+      </w:r>
+      <w:proofErr w:type="gramStart"/>
+      <w:r>
+        <w:t>…</w:t>
+      </w:r>
+      <w:r>
+        <w:t>..</w:t>
+      </w:r>
+      <w:proofErr w:type="gramEnd"/>
+      <w:r>
+        <w:t>…</w:t>
+      </w:r>
+      <w:r>
+        <w:t>9</w:t>
       </w:r>
     </w:p>
     <w:p>
@@ -920,7 +1001,7 @@
         </w:trPr>
         <w:tc>
           <w:tcPr>
-            <w:tcW w:w="1690" w:type="dxa"/>
+            <w:tcW w:w="1686" w:type="dxa"/>
             <w:tcBorders>
               <w:top w:val="single" w:sz="16" w:space="0" w:color="000000"/>
               <w:left w:val="single" w:sz="16" w:space="0" w:color="000000"/>
@@ -945,7 +1026,7 @@
         </w:tc>
         <w:tc>
           <w:tcPr>
-            <w:tcW w:w="1540" w:type="dxa"/>
+            <w:tcW w:w="1747" w:type="dxa"/>
             <w:tcBorders>
               <w:top w:val="single" w:sz="16" w:space="0" w:color="000000"/>
               <w:left w:val="single" w:sz="8" w:space="0" w:color="000000"/>
@@ -970,7 +1051,7 @@
         </w:tc>
         <w:tc>
           <w:tcPr>
-            <w:tcW w:w="1540" w:type="dxa"/>
+            <w:tcW w:w="1519" w:type="dxa"/>
             <w:tcBorders>
               <w:top w:val="single" w:sz="16" w:space="0" w:color="000000"/>
               <w:left w:val="single" w:sz="8" w:space="0" w:color="000000"/>
@@ -995,7 +1076,7 @@
         </w:tc>
         <w:tc>
           <w:tcPr>
-            <w:tcW w:w="4650" w:type="dxa"/>
+            <w:tcW w:w="4468" w:type="dxa"/>
             <w:tcBorders>
               <w:top w:val="single" w:sz="16" w:space="0" w:color="000000"/>
               <w:left w:val="single" w:sz="8" w:space="0" w:color="000000"/>
@@ -1025,11 +1106,11 @@
         </w:trPr>
         <w:tc>
           <w:tcPr>
-            <w:tcW w:w="1690" w:type="dxa"/>
+            <w:tcW w:w="1686" w:type="dxa"/>
             <w:tcBorders>
               <w:top w:val="single" w:sz="8" w:space="0" w:color="000000"/>
               <w:left w:val="single" w:sz="16" w:space="0" w:color="000000"/>
-              <w:bottom w:val="single" w:sz="16" w:space="0" w:color="000000"/>
+              <w:bottom w:val="single" w:sz="8" w:space="0" w:color="000000"/>
               <w:right w:val="single" w:sz="8" w:space="0" w:color="000000"/>
             </w:tcBorders>
           </w:tcPr>
@@ -1037,6 +1118,9 @@
             <w:pPr>
               <w:spacing w:after="0" w:line="259" w:lineRule="auto"/>
               <w:ind w:left="60" w:firstLine="0"/>
+              <w:rPr>
+                <w:sz w:val="28"/>
+              </w:rPr>
             </w:pPr>
             <w:r>
               <w:rPr>
@@ -1045,14 +1129,20 @@
               <w:t>8/31/2024</w:t>
             </w:r>
           </w:p>
+          <w:p>
+            <w:pPr>
+              <w:spacing w:after="0" w:line="259" w:lineRule="auto"/>
+              <w:ind w:left="60" w:firstLine="0"/>
+            </w:pPr>
+          </w:p>
         </w:tc>
         <w:tc>
           <w:tcPr>
-            <w:tcW w:w="1540" w:type="dxa"/>
+            <w:tcW w:w="1747" w:type="dxa"/>
             <w:tcBorders>
               <w:top w:val="single" w:sz="8" w:space="0" w:color="000000"/>
               <w:left w:val="single" w:sz="8" w:space="0" w:color="000000"/>
-              <w:bottom w:val="single" w:sz="16" w:space="0" w:color="000000"/>
+              <w:bottom w:val="single" w:sz="8" w:space="0" w:color="000000"/>
               <w:right w:val="single" w:sz="8" w:space="0" w:color="000000"/>
             </w:tcBorders>
             <w:vAlign w:val="center"/>
@@ -1089,11 +1179,11 @@
         </w:tc>
         <w:tc>
           <w:tcPr>
-            <w:tcW w:w="1540" w:type="dxa"/>
+            <w:tcW w:w="1519" w:type="dxa"/>
             <w:tcBorders>
               <w:top w:val="single" w:sz="8" w:space="0" w:color="000000"/>
               <w:left w:val="single" w:sz="8" w:space="0" w:color="000000"/>
-              <w:bottom w:val="single" w:sz="16" w:space="0" w:color="000000"/>
+              <w:bottom w:val="single" w:sz="8" w:space="0" w:color="000000"/>
               <w:right w:val="single" w:sz="8" w:space="0" w:color="000000"/>
             </w:tcBorders>
           </w:tcPr>
@@ -1113,11 +1203,11 @@
         </w:tc>
         <w:tc>
           <w:tcPr>
-            <w:tcW w:w="4650" w:type="dxa"/>
+            <w:tcW w:w="4468" w:type="dxa"/>
             <w:tcBorders>
               <w:top w:val="single" w:sz="8" w:space="0" w:color="000000"/>
               <w:left w:val="single" w:sz="8" w:space="0" w:color="000000"/>
-              <w:bottom w:val="single" w:sz="16" w:space="0" w:color="000000"/>
+              <w:bottom w:val="single" w:sz="8" w:space="0" w:color="000000"/>
               <w:right w:val="single" w:sz="16" w:space="0" w:color="000000"/>
             </w:tcBorders>
           </w:tcPr>
@@ -1171,6 +1261,124 @@
           </w:p>
         </w:tc>
       </w:tr>
+      <w:tr>
+        <w:trPr>
+          <w:trHeight w:val="1610"/>
+        </w:trPr>
+        <w:tc>
+          <w:tcPr>
+            <w:tcW w:w="1686" w:type="dxa"/>
+            <w:tcBorders>
+              <w:top w:val="single" w:sz="8" w:space="0" w:color="000000"/>
+              <w:left w:val="single" w:sz="16" w:space="0" w:color="000000"/>
+              <w:bottom w:val="single" w:sz="8" w:space="0" w:color="000000"/>
+              <w:right w:val="single" w:sz="8" w:space="0" w:color="000000"/>
+            </w:tcBorders>
+          </w:tcPr>
+          <w:p>
+            <w:pPr>
+              <w:spacing w:after="0" w:line="259" w:lineRule="auto"/>
+              <w:ind w:left="60" w:firstLine="0"/>
+              <w:rPr>
+                <w:sz w:val="28"/>
+              </w:rPr>
+            </w:pPr>
+            <w:r>
+              <w:rPr>
+                <w:sz w:val="28"/>
+              </w:rPr>
+              <w:t>12/8/2024</w:t>
+            </w:r>
+          </w:p>
+        </w:tc>
+        <w:tc>
+          <w:tcPr>
+            <w:tcW w:w="1747" w:type="dxa"/>
+            <w:tcBorders>
+              <w:top w:val="single" w:sz="8" w:space="0" w:color="000000"/>
+              <w:left w:val="single" w:sz="8" w:space="0" w:color="000000"/>
+              <w:bottom w:val="single" w:sz="8" w:space="0" w:color="000000"/>
+              <w:right w:val="single" w:sz="8" w:space="0" w:color="000000"/>
+            </w:tcBorders>
+            <w:vAlign w:val="center"/>
+          </w:tcPr>
+          <w:p>
+            <w:pPr>
+              <w:spacing w:after="0" w:line="259" w:lineRule="auto"/>
+              <w:ind w:left="0" w:right="5" w:firstLine="0"/>
+              <w:jc w:val="center"/>
+              <w:rPr>
+                <w:sz w:val="28"/>
+              </w:rPr>
+            </w:pPr>
+            <w:r>
+              <w:rPr>
+                <w:sz w:val="28"/>
+              </w:rPr>
+              <w:t>Donaire</w:t>
+            </w:r>
+          </w:p>
+        </w:tc>
+        <w:tc>
+          <w:tcPr>
+            <w:tcW w:w="1519" w:type="dxa"/>
+            <w:tcBorders>
+              <w:top w:val="single" w:sz="8" w:space="0" w:color="000000"/>
+              <w:left w:val="single" w:sz="8" w:space="0" w:color="000000"/>
+              <w:bottom w:val="single" w:sz="8" w:space="0" w:color="000000"/>
+              <w:right w:val="single" w:sz="8" w:space="0" w:color="000000"/>
+            </w:tcBorders>
+          </w:tcPr>
+          <w:p>
+            <w:pPr>
+              <w:spacing w:after="0" w:line="259" w:lineRule="auto"/>
+              <w:ind w:left="0" w:right="100" w:firstLine="0"/>
+              <w:jc w:val="center"/>
+              <w:rPr>
+                <w:sz w:val="28"/>
+              </w:rPr>
+            </w:pPr>
+            <w:r>
+              <w:rPr>
+                <w:sz w:val="28"/>
+              </w:rPr>
+              <w:t>1.0.</w:t>
+            </w:r>
+            <w:r>
+              <w:rPr>
+                <w:sz w:val="28"/>
+              </w:rPr>
+              <w:t>0</w:t>
+            </w:r>
+          </w:p>
+        </w:tc>
+        <w:tc>
+          <w:tcPr>
+            <w:tcW w:w="4468" w:type="dxa"/>
+            <w:tcBorders>
+              <w:top w:val="single" w:sz="8" w:space="0" w:color="000000"/>
+              <w:left w:val="single" w:sz="8" w:space="0" w:color="000000"/>
+              <w:bottom w:val="single" w:sz="8" w:space="0" w:color="000000"/>
+              <w:right w:val="single" w:sz="16" w:space="0" w:color="000000"/>
+            </w:tcBorders>
+          </w:tcPr>
+          <w:p>
+            <w:pPr>
+              <w:spacing w:after="0" w:line="259" w:lineRule="auto"/>
+              <w:ind w:left="0" w:firstLine="0"/>
+              <w:rPr>
+                <w:sz w:val="28"/>
+              </w:rPr>
+            </w:pPr>
+            <w:r>
+              <w:rPr>
+                <w:sz w:val="28"/>
+              </w:rPr>
+              <w:t xml:space="preserve">Inserted page for our Physical Data Model </w:t>
+            </w:r>
+          </w:p>
+        </w:tc>
+      </w:tr>
     </w:tbl>
     <w:p>
       <w:pPr>
@@ -1180,7 +1388,18 @@
         </w:tabs>
         <w:ind w:left="-15" w:firstLine="0"/>
       </w:pPr>
-      <w:r>
+    </w:p>
+    <w:p/>
+    <w:p>
+      <w:pPr>
+        <w:pStyle w:val="Heading1"/>
+        <w:tabs>
+          <w:tab w:val="center" w:pos="2890"/>
+        </w:tabs>
+        <w:ind w:left="-15" w:firstLine="0"/>
+      </w:pPr>
+      <w:r>
+        <w:lastRenderedPageBreak/>
         <w:t>2.</w:t>
       </w:r>
       <w:r>
@@ -1404,8 +1623,16 @@
         </w:tabs>
         <w:ind w:left="-15" w:firstLine="0"/>
       </w:pPr>
-      <w:r>
-        <w:lastRenderedPageBreak/>
+    </w:p>
+    <w:p>
+      <w:pPr>
+        <w:pStyle w:val="Heading1"/>
+        <w:tabs>
+          <w:tab w:val="center" w:pos="2760"/>
+        </w:tabs>
+        <w:ind w:left="-15" w:firstLine="0"/>
+      </w:pPr>
+      <w:r>
         <w:t>3.</w:t>
       </w:r>
       <w:r>
@@ -1699,6 +1926,8 @@
         </w:tc>
       </w:tr>
     </w:tbl>
+    <w:p/>
+    <w:p/>
     <w:p>
       <w:pPr>
         <w:pStyle w:val="Heading1"/>
@@ -1708,16 +1937,6 @@
         <w:spacing w:after="652"/>
         <w:ind w:left="-15" w:firstLine="0"/>
       </w:pPr>
-    </w:p>
-    <w:p>
-      <w:pPr>
-        <w:pStyle w:val="Heading1"/>
-        <w:tabs>
-          <w:tab w:val="center" w:pos="4131"/>
-        </w:tabs>
-        <w:spacing w:after="652"/>
-        <w:ind w:left="-15" w:firstLine="0"/>
-      </w:pPr>
       <w:r>
         <w:t>4.</w:t>
       </w:r>
@@ -1774,11 +1993,7 @@
         <w:jc w:val="both"/>
       </w:pPr>
       <w:r>
-        <w:t xml:space="preserve">This document focuses on defining the business needs for the Liam's Flavored Chicken Wing Activity Log System. It details the core functionalities required by stakeholders, including user management, authentication, activity logging, feedback and comments, leave management, and branch management. The scope is limited to these </w:t>
-      </w:r>
-      <w:r>
-        <w:lastRenderedPageBreak/>
-        <w:t>business requirements, which will guide the next phases of the project. Any aspects outside this scope</w:t>
+        <w:t>This document focuses on defining the business needs for the Liam's Flavored Chicken Wing Activity Log System. It details the core functionalities required by stakeholders, including user management, authentication, activity logging, feedback and comments, leave management, and branch management. The scope is limited to these business requirements, which will guide the next phases of the project. Any aspects outside this scope</w:t>
       </w:r>
       <w:r>
         <w:t xml:space="preserve"> </w:t>
@@ -2283,6 +2498,7 @@
           <w:b/>
           <w:bCs/>
         </w:rPr>
+        <w:lastRenderedPageBreak/>
         <w:t>Leave Management</w:t>
       </w:r>
       <w:r>
@@ -2614,19 +2830,19 @@
           <w:sz w:val="32"/>
         </w:rPr>
         <w:lastRenderedPageBreak/>
-        <w:t>5.</w:t>
+        <w:t xml:space="preserve">5.4. </w:t>
       </w:r>
       <w:r>
         <w:rPr>
           <w:sz w:val="32"/>
         </w:rPr>
-        <w:t>4</w:t>
+        <w:t>Physical</w:t>
       </w:r>
       <w:r>
         <w:rPr>
           <w:sz w:val="32"/>
         </w:rPr>
-        <w:t xml:space="preserve">. Logical Data Model </w:t>
+        <w:t xml:space="preserve"> Data Model </w:t>
       </w:r>
     </w:p>
     <w:p/>

</xml_diff>